<commit_message>
Fixed grammar issues and added social links
</commit_message>
<xml_diff>
--- a/flyer.docx
+++ b/flyer.docx
@@ -3,12 +3,821 @@
 <w:document xmlns:wpc="http://schemas.microsoft.com/office/word/2010/wordprocessingCanvas" xmlns:mc="http://schemas.openxmlformats.org/markup-compatibility/2006" xmlns:o="urn:schemas-microsoft-com:office:office" xmlns:r="http://schemas.openxmlformats.org/officeDocument/2006/relationships" xmlns:m="http://schemas.openxmlformats.org/officeDocument/2006/math" xmlns:v="urn:schemas-microsoft-com:vml" xmlns:wp14="http://schemas.microsoft.com/office/word/2010/wordprocessingDrawing" xmlns:wp="http://schemas.openxmlformats.org/drawingml/2006/wordprocessingDrawing" xmlns:w10="urn:schemas-microsoft-com:office:word" xmlns:w="http://schemas.openxmlformats.org/wordprocessingml/2006/main" xmlns:w14="http://schemas.microsoft.com/office/word/2010/wordml" xmlns:w15="http://schemas.microsoft.com/office/word/2012/wordml" xmlns:wpg="http://schemas.microsoft.com/office/word/2010/wordprocessingGroup" xmlns:wpi="http://schemas.microsoft.com/office/word/2010/wordprocessingInk" xmlns:wne="http://schemas.microsoft.com/office/word/2006/wordml" xmlns:wps="http://schemas.microsoft.com/office/word/2010/wordprocessingShape" mc:Ignorable="w14 w15 wp14">
   <w:body>
     <w:p>
+      <w:bookmarkStart w:id="0" w:name="_GoBack"/>
+      <w:bookmarkEnd w:id="0"/>
+      <w:r>
+        <w:rPr>
+          <w:rFonts w:ascii="Consolas" w:hAnsi="Consolas"/>
+          <w:noProof/>
+          <w:color w:val="222222"/>
+          <w:sz w:val="18"/>
+          <w:szCs w:val="18"/>
+        </w:rPr>
+        <w:drawing>
+          <wp:anchor distT="0" distB="0" distL="114300" distR="114300" simplePos="0" relativeHeight="251689984" behindDoc="0" locked="0" layoutInCell="1" allowOverlap="1" wp14:anchorId="14189267" wp14:editId="0DB529FA">
+            <wp:simplePos x="0" y="0"/>
+            <wp:positionH relativeFrom="margin">
+              <wp:posOffset>-655320</wp:posOffset>
+            </wp:positionH>
+            <wp:positionV relativeFrom="paragraph">
+              <wp:posOffset>0</wp:posOffset>
+            </wp:positionV>
+            <wp:extent cx="4255770" cy="1447800"/>
+            <wp:effectExtent l="0" t="0" r="0" b="0"/>
+            <wp:wrapNone/>
+            <wp:docPr id="14" name="Picture 14" descr="white new logo 3"/>
+            <wp:cNvGraphicFramePr>
+              <a:graphicFrameLocks xmlns:a="http://schemas.openxmlformats.org/drawingml/2006/main" noChangeAspect="1"/>
+            </wp:cNvGraphicFramePr>
+            <a:graphic xmlns:a="http://schemas.openxmlformats.org/drawingml/2006/main">
+              <a:graphicData uri="http://schemas.openxmlformats.org/drawingml/2006/picture">
+                <pic:pic xmlns:pic="http://schemas.openxmlformats.org/drawingml/2006/picture">
+                  <pic:nvPicPr>
+                    <pic:cNvPr id="0" name="Picture 3" descr="white new logo 3"/>
+                    <pic:cNvPicPr>
+                      <a:picLocks noChangeAspect="1" noChangeArrowheads="1"/>
+                    </pic:cNvPicPr>
+                  </pic:nvPicPr>
+                  <pic:blipFill>
+                    <a:blip r:embed="rId5" cstate="print">
+                      <a:extLst>
+                        <a:ext uri="{28A0092B-C50C-407E-A947-70E740481C1C}">
+                          <a14:useLocalDpi xmlns:a14="http://schemas.microsoft.com/office/drawing/2010/main" val="0"/>
+                        </a:ext>
+                      </a:extLst>
+                    </a:blip>
+                    <a:srcRect/>
+                    <a:stretch>
+                      <a:fillRect/>
+                    </a:stretch>
+                  </pic:blipFill>
+                  <pic:spPr bwMode="auto">
+                    <a:xfrm>
+                      <a:off x="0" y="0"/>
+                      <a:ext cx="4255770" cy="1447800"/>
+                    </a:xfrm>
+                    <a:prstGeom prst="rect">
+                      <a:avLst/>
+                    </a:prstGeom>
+                    <a:noFill/>
+                  </pic:spPr>
+                </pic:pic>
+              </a:graphicData>
+            </a:graphic>
+            <wp14:sizeRelH relativeFrom="page">
+              <wp14:pctWidth>0</wp14:pctWidth>
+            </wp14:sizeRelH>
+            <wp14:sizeRelV relativeFrom="page">
+              <wp14:pctHeight>0</wp14:pctHeight>
+            </wp14:sizeRelV>
+          </wp:anchor>
+        </w:drawing>
+      </w:r>
+      <w:r>
+        <w:rPr>
+          <w:rFonts w:ascii="Consolas" w:hAnsi="Consolas"/>
+          <w:noProof/>
+          <w:color w:val="222222"/>
+          <w:sz w:val="18"/>
+          <w:szCs w:val="18"/>
+        </w:rPr>
+        <mc:AlternateContent>
+          <mc:Choice Requires="wps">
+            <w:drawing>
+              <wp:anchor distT="45720" distB="45720" distL="114300" distR="114300" simplePos="0" relativeHeight="251694080" behindDoc="0" locked="0" layoutInCell="1" allowOverlap="1" wp14:anchorId="0F6D0E2D" wp14:editId="65C59A2E">
+                <wp:simplePos x="0" y="0"/>
+                <wp:positionH relativeFrom="column">
+                  <wp:posOffset>2974975</wp:posOffset>
+                </wp:positionH>
+                <wp:positionV relativeFrom="paragraph">
+                  <wp:posOffset>8581390</wp:posOffset>
+                </wp:positionV>
+                <wp:extent cx="1838325" cy="238125"/>
+                <wp:effectExtent l="0" t="0" r="0" b="0"/>
+                <wp:wrapNone/>
+                <wp:docPr id="17" name="Text Box 2"/>
+                <wp:cNvGraphicFramePr>
+                  <a:graphicFrameLocks xmlns:a="http://schemas.openxmlformats.org/drawingml/2006/main"/>
+                </wp:cNvGraphicFramePr>
+                <a:graphic xmlns:a="http://schemas.openxmlformats.org/drawingml/2006/main">
+                  <a:graphicData uri="http://schemas.microsoft.com/office/word/2010/wordprocessingShape">
+                    <wps:wsp>
+                      <wps:cNvSpPr txBox="1">
+                        <a:spLocks noChangeArrowheads="1"/>
+                      </wps:cNvSpPr>
+                      <wps:spPr bwMode="auto">
+                        <a:xfrm>
+                          <a:off x="0" y="0"/>
+                          <a:ext cx="1838325" cy="238125"/>
+                        </a:xfrm>
+                        <a:prstGeom prst="rect">
+                          <a:avLst/>
+                        </a:prstGeom>
+                        <a:noFill/>
+                        <a:ln w="9525">
+                          <a:noFill/>
+                          <a:miter lim="800000"/>
+                          <a:headEnd/>
+                          <a:tailEnd/>
+                        </a:ln>
+                      </wps:spPr>
+                      <wps:txbx>
+                        <w:txbxContent>
+                          <w:p>
+                            <w:pPr>
+                              <w:jc w:val="center"/>
+                              <w:rPr>
+                                <w:sz w:val="18"/>
+                              </w:rPr>
+                            </w:pPr>
+                            <w:r>
+                              <w:rPr>
+                                <w:rFonts w:ascii="Calibri" w:hAnsi="Calibri" w:cs="Calibri"/>
+                                <w:color w:val="FFFFFF"/>
+                                <w:sz w:val="18"/>
+                                <w:u w:val="single"/>
+                              </w:rPr>
+                              <w:t>https://twitter.com/SPaRC_Auburn</w:t>
+                            </w:r>
+                          </w:p>
+                        </w:txbxContent>
+                      </wps:txbx>
+                      <wps:bodyPr rot="0" vert="horz" wrap="square" lIns="91440" tIns="45720" rIns="91440" bIns="45720" anchor="ctr" anchorCtr="0">
+                        <a:noAutofit/>
+                      </wps:bodyPr>
+                    </wps:wsp>
+                  </a:graphicData>
+                </a:graphic>
+                <wp14:sizeRelH relativeFrom="margin">
+                  <wp14:pctWidth>0</wp14:pctWidth>
+                </wp14:sizeRelH>
+                <wp14:sizeRelV relativeFrom="margin">
+                  <wp14:pctHeight>0</wp14:pctHeight>
+                </wp14:sizeRelV>
+              </wp:anchor>
+            </w:drawing>
+          </mc:Choice>
+          <mc:Fallback>
+            <w:pict>
+              <v:shapetype w14:anchorId="0F6D0E2D" id="_x0000_t202" coordsize="21600,21600" o:spt="202" path="m,l,21600r21600,l21600,xe">
+                <v:stroke joinstyle="miter"/>
+                <v:path gradientshapeok="t" o:connecttype="rect"/>
+              </v:shapetype>
+              <v:shape id="Text Box 2" o:spid="_x0000_s1026" type="#_x0000_t202" style="position:absolute;margin-left:234.25pt;margin-top:675.7pt;width:144.75pt;height:18.75pt;z-index:251694080;visibility:visible;mso-wrap-style:square;mso-width-percent:0;mso-height-percent:0;mso-wrap-distance-left:9pt;mso-wrap-distance-top:3.6pt;mso-wrap-distance-right:9pt;mso-wrap-distance-bottom:3.6pt;mso-position-horizontal:absolute;mso-position-horizontal-relative:text;mso-position-vertical:absolute;mso-position-vertical-relative:text;mso-width-percent:0;mso-height-percent:0;mso-width-relative:margin;mso-height-relative:margin;v-text-anchor:middle" o:gfxdata="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" filled="f" stroked="f">
+                <v:textbox>
+                  <w:txbxContent>
+                    <w:p>
+                      <w:pPr>
+                        <w:jc w:val="center"/>
+                        <w:rPr>
+                          <w:sz w:val="18"/>
+                        </w:rPr>
+                      </w:pPr>
+                      <w:r>
+                        <w:rPr>
+                          <w:rFonts w:ascii="Calibri" w:hAnsi="Calibri" w:cs="Calibri"/>
+                          <w:color w:val="FFFFFF"/>
+                          <w:sz w:val="18"/>
+                          <w:u w:val="single"/>
+                        </w:rPr>
+                        <w:t>https://twitter.com/SPaRC_Auburn</w:t>
+                      </w:r>
+                    </w:p>
+                  </w:txbxContent>
+                </v:textbox>
+              </v:shape>
+            </w:pict>
+          </mc:Fallback>
+        </mc:AlternateContent>
+      </w:r>
+      <w:r>
+        <w:rPr>
+          <w:rFonts w:ascii="Consolas" w:hAnsi="Consolas"/>
+          <w:noProof/>
+          <w:color w:val="222222"/>
+          <w:sz w:val="18"/>
+          <w:szCs w:val="18"/>
+        </w:rPr>
+        <mc:AlternateContent>
+          <mc:Choice Requires="wps">
+            <w:drawing>
+              <wp:anchor distT="45720" distB="45720" distL="114300" distR="114300" simplePos="0" relativeHeight="251692032" behindDoc="0" locked="0" layoutInCell="1" allowOverlap="1" wp14:anchorId="68B8BBA3" wp14:editId="12034FC2">
+                <wp:simplePos x="0" y="0"/>
+                <wp:positionH relativeFrom="column">
+                  <wp:posOffset>968375</wp:posOffset>
+                </wp:positionH>
+                <wp:positionV relativeFrom="paragraph">
+                  <wp:posOffset>8582025</wp:posOffset>
+                </wp:positionV>
+                <wp:extent cx="1885950" cy="1404620"/>
+                <wp:effectExtent l="0" t="0" r="0" b="0"/>
+                <wp:wrapNone/>
+                <wp:docPr id="16" name="Text Box 2"/>
+                <wp:cNvGraphicFramePr>
+                  <a:graphicFrameLocks xmlns:a="http://schemas.openxmlformats.org/drawingml/2006/main"/>
+                </wp:cNvGraphicFramePr>
+                <a:graphic xmlns:a="http://schemas.openxmlformats.org/drawingml/2006/main">
+                  <a:graphicData uri="http://schemas.microsoft.com/office/word/2010/wordprocessingShape">
+                    <wps:wsp>
+                      <wps:cNvSpPr txBox="1">
+                        <a:spLocks noChangeArrowheads="1"/>
+                      </wps:cNvSpPr>
+                      <wps:spPr bwMode="auto">
+                        <a:xfrm>
+                          <a:off x="0" y="0"/>
+                          <a:ext cx="1885950" cy="1404620"/>
+                        </a:xfrm>
+                        <a:prstGeom prst="rect">
+                          <a:avLst/>
+                        </a:prstGeom>
+                        <a:noFill/>
+                        <a:ln w="9525">
+                          <a:noFill/>
+                          <a:miter lim="800000"/>
+                          <a:headEnd/>
+                          <a:tailEnd/>
+                        </a:ln>
+                      </wps:spPr>
+                      <wps:txbx>
+                        <w:txbxContent>
+                          <w:p>
+                            <w:pPr>
+                              <w:jc w:val="center"/>
+                              <w:rPr>
+                                <w:sz w:val="18"/>
+                              </w:rPr>
+                            </w:pPr>
+                            <w:r>
+                              <w:rPr>
+                                <w:rFonts w:ascii="Calibri" w:hAnsi="Calibri" w:cs="Calibri"/>
+                                <w:color w:val="FFFFFF"/>
+                                <w:sz w:val="18"/>
+                                <w:u w:val="single"/>
+                              </w:rPr>
+                              <w:t>https://github.com/SPARC-Auburn</w:t>
+                            </w:r>
+                          </w:p>
+                        </w:txbxContent>
+                      </wps:txbx>
+                      <wps:bodyPr rot="0" vert="horz" wrap="square" lIns="91440" tIns="45720" rIns="91440" bIns="45720" anchor="ctr" anchorCtr="0">
+                        <a:spAutoFit/>
+                      </wps:bodyPr>
+                    </wps:wsp>
+                  </a:graphicData>
+                </a:graphic>
+                <wp14:sizeRelH relativeFrom="margin">
+                  <wp14:pctWidth>0</wp14:pctWidth>
+                </wp14:sizeRelH>
+                <wp14:sizeRelV relativeFrom="margin">
+                  <wp14:pctHeight>20000</wp14:pctHeight>
+                </wp14:sizeRelV>
+              </wp:anchor>
+            </w:drawing>
+          </mc:Choice>
+          <mc:Fallback>
+            <w:pict>
+              <v:shape w14:anchorId="68B8BBA3" id="_x0000_s1027" type="#_x0000_t202" style="position:absolute;margin-left:76.25pt;margin-top:675.75pt;width:148.5pt;height:110.6pt;z-index:251692032;visibility:visible;mso-wrap-style:square;mso-width-percent:0;mso-height-percent:200;mso-wrap-distance-left:9pt;mso-wrap-distance-top:3.6pt;mso-wrap-distance-right:9pt;mso-wrap-distance-bottom:3.6pt;mso-position-horizontal:absolute;mso-position-horizontal-relative:text;mso-position-vertical:absolute;mso-position-vertical-relative:text;mso-width-percent:0;mso-height-percent:200;mso-width-relative:margin;mso-height-relative:margin;v-text-anchor:middle" o:gfxdata="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" filled="f" stroked="f">
+                <v:textbox style="mso-fit-shape-to-text:t">
+                  <w:txbxContent>
+                    <w:p>
+                      <w:pPr>
+                        <w:jc w:val="center"/>
+                        <w:rPr>
+                          <w:sz w:val="18"/>
+                        </w:rPr>
+                      </w:pPr>
+                      <w:r>
+                        <w:rPr>
+                          <w:rFonts w:ascii="Calibri" w:hAnsi="Calibri" w:cs="Calibri"/>
+                          <w:color w:val="FFFFFF"/>
+                          <w:sz w:val="18"/>
+                          <w:u w:val="single"/>
+                        </w:rPr>
+                        <w:t>https://github.com/SPARC-Auburn</w:t>
+                      </w:r>
+                    </w:p>
+                  </w:txbxContent>
+                </v:textbox>
+              </v:shape>
+            </w:pict>
+          </mc:Fallback>
+        </mc:AlternateContent>
+      </w:r>
+      <w:r>
+        <w:rPr>
+          <w:rFonts w:ascii="Consolas" w:hAnsi="Consolas"/>
+          <w:noProof/>
+          <w:color w:val="222222"/>
+          <w:sz w:val="18"/>
+          <w:szCs w:val="18"/>
+        </w:rPr>
+        <mc:AlternateContent>
+          <mc:Choice Requires="wps">
+            <w:drawing>
+              <wp:anchor distT="45720" distB="45720" distL="114300" distR="114300" simplePos="0" relativeHeight="251685888" behindDoc="0" locked="0" layoutInCell="1" allowOverlap="1" wp14:anchorId="24177C67" wp14:editId="340C345D">
+                <wp:simplePos x="0" y="0"/>
+                <wp:positionH relativeFrom="column">
+                  <wp:posOffset>-790575</wp:posOffset>
+                </wp:positionH>
+                <wp:positionV relativeFrom="paragraph">
+                  <wp:posOffset>8582025</wp:posOffset>
+                </wp:positionV>
+                <wp:extent cx="1638300" cy="238125"/>
+                <wp:effectExtent l="0" t="0" r="0" b="0"/>
+                <wp:wrapNone/>
+                <wp:docPr id="217" name="Text Box 2"/>
+                <wp:cNvGraphicFramePr>
+                  <a:graphicFrameLocks xmlns:a="http://schemas.openxmlformats.org/drawingml/2006/main"/>
+                </wp:cNvGraphicFramePr>
+                <a:graphic xmlns:a="http://schemas.openxmlformats.org/drawingml/2006/main">
+                  <a:graphicData uri="http://schemas.microsoft.com/office/word/2010/wordprocessingShape">
+                    <wps:wsp>
+                      <wps:cNvSpPr txBox="1">
+                        <a:spLocks noChangeArrowheads="1"/>
+                      </wps:cNvSpPr>
+                      <wps:spPr bwMode="auto">
+                        <a:xfrm>
+                          <a:off x="0" y="0"/>
+                          <a:ext cx="1638300" cy="238125"/>
+                        </a:xfrm>
+                        <a:prstGeom prst="rect">
+                          <a:avLst/>
+                        </a:prstGeom>
+                        <a:noFill/>
+                        <a:ln w="9525">
+                          <a:noFill/>
+                          <a:miter lim="800000"/>
+                          <a:headEnd/>
+                          <a:tailEnd/>
+                        </a:ln>
+                      </wps:spPr>
+                      <wps:txbx>
+                        <w:txbxContent>
+                          <w:p>
+                            <w:pPr>
+                              <w:rPr>
+                                <w:sz w:val="18"/>
+                              </w:rPr>
+                            </w:pPr>
+                            <w:hyperlink r:id="rId6" w:history="1">
+                              <w:r>
+                                <w:rPr>
+                                  <w:rFonts w:ascii="Calibri" w:hAnsi="Calibri" w:cs="Calibri"/>
+                                  <w:color w:val="FFFFFF"/>
+                                  <w:sz w:val="18"/>
+                                  <w:u w:val="single"/>
+                                </w:rPr>
+                                <w:t>http://sparc-auburn.github.io/</w:t>
+                              </w:r>
+                            </w:hyperlink>
+                          </w:p>
+                        </w:txbxContent>
+                      </wps:txbx>
+                      <wps:bodyPr rot="0" vert="horz" wrap="square" lIns="91440" tIns="45720" rIns="91440" bIns="45720" anchor="t" anchorCtr="0">
+                        <a:noAutofit/>
+                      </wps:bodyPr>
+                    </wps:wsp>
+                  </a:graphicData>
+                </a:graphic>
+                <wp14:sizeRelH relativeFrom="margin">
+                  <wp14:pctWidth>0</wp14:pctWidth>
+                </wp14:sizeRelH>
+                <wp14:sizeRelV relativeFrom="margin">
+                  <wp14:pctHeight>0</wp14:pctHeight>
+                </wp14:sizeRelV>
+              </wp:anchor>
+            </w:drawing>
+          </mc:Choice>
+          <mc:Fallback>
+            <w:pict>
+              <v:shape w14:anchorId="24177C67" id="_x0000_s1028" type="#_x0000_t202" style="position:absolute;margin-left:-62.25pt;margin-top:675.75pt;width:129pt;height:18.75pt;z-index:251685888;visibility:visible;mso-wrap-style:square;mso-width-percent:0;mso-height-percent:0;mso-wrap-distance-left:9pt;mso-wrap-distance-top:3.6pt;mso-wrap-distance-right:9pt;mso-wrap-distance-bottom:3.6pt;mso-position-horizontal:absolute;mso-position-horizontal-relative:text;mso-position-vertical:absolute;mso-position-vertical-relative:text;mso-width-percent:0;mso-height-percent:0;mso-width-relative:margin;mso-height-relative:margin;v-text-anchor:top" o:gfxdata="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" filled="f" stroked="f">
+                <v:textbox>
+                  <w:txbxContent>
+                    <w:p>
+                      <w:pPr>
+                        <w:rPr>
+                          <w:sz w:val="18"/>
+                        </w:rPr>
+                      </w:pPr>
+                      <w:hyperlink r:id="rId7" w:history="1">
+                        <w:r>
+                          <w:rPr>
+                            <w:rFonts w:ascii="Calibri" w:hAnsi="Calibri" w:cs="Calibri"/>
+                            <w:color w:val="FFFFFF"/>
+                            <w:sz w:val="18"/>
+                            <w:u w:val="single"/>
+                          </w:rPr>
+                          <w:t>http://sparc-auburn.github.io/</w:t>
+                        </w:r>
+                      </w:hyperlink>
+                    </w:p>
+                  </w:txbxContent>
+                </v:textbox>
+              </v:shape>
+            </w:pict>
+          </mc:Fallback>
+        </mc:AlternateContent>
+      </w:r>
+      <w:r>
+        <w:rPr>
+          <w:rFonts w:ascii="Consolas" w:hAnsi="Consolas"/>
+          <w:noProof/>
+          <w:color w:val="222222"/>
+          <w:sz w:val="18"/>
+          <w:szCs w:val="18"/>
+        </w:rPr>
+        <w:drawing>
+          <wp:anchor distT="0" distB="0" distL="114300" distR="114300" simplePos="0" relativeHeight="251686912" behindDoc="0" locked="0" layoutInCell="1" allowOverlap="1" wp14:anchorId="5341AF6C" wp14:editId="19F3A1B2">
+            <wp:simplePos x="0" y="0"/>
+            <wp:positionH relativeFrom="leftMargin">
+              <wp:posOffset>781050</wp:posOffset>
+            </wp:positionH>
+            <wp:positionV relativeFrom="paragraph">
+              <wp:posOffset>8216265</wp:posOffset>
+            </wp:positionV>
+            <wp:extent cx="323850" cy="323850"/>
+            <wp:effectExtent l="0" t="0" r="0" b="0"/>
+            <wp:wrapNone/>
+            <wp:docPr id="12" name="Picture 12" descr="C:\Users\Matthew\Documents\GitHub\SPARC-Logos\sparcAwhite.png"/>
+            <wp:cNvGraphicFramePr>
+              <a:graphicFrameLocks xmlns:a="http://schemas.openxmlformats.org/drawingml/2006/main" noChangeAspect="1"/>
+            </wp:cNvGraphicFramePr>
+            <a:graphic xmlns:a="http://schemas.openxmlformats.org/drawingml/2006/main">
+              <a:graphicData uri="http://schemas.openxmlformats.org/drawingml/2006/picture">
+                <pic:pic xmlns:pic="http://schemas.openxmlformats.org/drawingml/2006/picture">
+                  <pic:nvPicPr>
+                    <pic:cNvPr id="0" name="Picture 3" descr="C:\Users\Matthew\Documents\GitHub\SPARC-Logos\sparcAwhite.png"/>
+                    <pic:cNvPicPr>
+                      <a:picLocks noChangeAspect="1" noChangeArrowheads="1"/>
+                    </pic:cNvPicPr>
+                  </pic:nvPicPr>
+                  <pic:blipFill>
+                    <a:blip r:embed="rId8" cstate="print">
+                      <a:extLst>
+                        <a:ext uri="{28A0092B-C50C-407E-A947-70E740481C1C}">
+                          <a14:useLocalDpi xmlns:a14="http://schemas.microsoft.com/office/drawing/2010/main" val="0"/>
+                        </a:ext>
+                      </a:extLst>
+                    </a:blip>
+                    <a:srcRect/>
+                    <a:stretch>
+                      <a:fillRect/>
+                    </a:stretch>
+                  </pic:blipFill>
+                  <pic:spPr bwMode="auto">
+                    <a:xfrm>
+                      <a:off x="0" y="0"/>
+                      <a:ext cx="323850" cy="323850"/>
+                    </a:xfrm>
+                    <a:prstGeom prst="rect">
+                      <a:avLst/>
+                    </a:prstGeom>
+                    <a:noFill/>
+                    <a:ln>
+                      <a:noFill/>
+                    </a:ln>
+                  </pic:spPr>
+                </pic:pic>
+              </a:graphicData>
+            </a:graphic>
+            <wp14:sizeRelH relativeFrom="page">
+              <wp14:pctWidth>0</wp14:pctWidth>
+            </wp14:sizeRelH>
+            <wp14:sizeRelV relativeFrom="page">
+              <wp14:pctHeight>0</wp14:pctHeight>
+            </wp14:sizeRelV>
+          </wp:anchor>
+        </w:drawing>
+      </w:r>
       <w:r>
         <w:rPr>
           <w:noProof/>
         </w:rPr>
         <w:drawing>
-          <wp:anchor distT="0" distB="0" distL="114300" distR="114300" simplePos="0" relativeHeight="251683840" behindDoc="0" locked="0" layoutInCell="1" allowOverlap="1">
+          <wp:anchor distT="0" distB="0" distL="114300" distR="114300" simplePos="0" relativeHeight="251697152" behindDoc="0" locked="0" layoutInCell="1" allowOverlap="1" wp14:anchorId="328EECE0" wp14:editId="30222498">
+            <wp:simplePos x="0" y="0"/>
+            <wp:positionH relativeFrom="column">
+              <wp:posOffset>5516880</wp:posOffset>
+            </wp:positionH>
+            <wp:positionV relativeFrom="paragraph">
+              <wp:posOffset>8185150</wp:posOffset>
+            </wp:positionV>
+            <wp:extent cx="472467" cy="386715"/>
+            <wp:effectExtent l="0" t="0" r="3810" b="0"/>
+            <wp:wrapNone/>
+            <wp:docPr id="20" name="Picture 20" descr="C:\Users\Matthew\Documents\GitHub\SPARC-Auburn.github.io\images\Social\gmail.png"/>
+            <wp:cNvGraphicFramePr>
+              <a:graphicFrameLocks xmlns:a="http://schemas.openxmlformats.org/drawingml/2006/main" noChangeAspect="1"/>
+            </wp:cNvGraphicFramePr>
+            <a:graphic xmlns:a="http://schemas.openxmlformats.org/drawingml/2006/main">
+              <a:graphicData uri="http://schemas.openxmlformats.org/drawingml/2006/picture">
+                <pic:pic xmlns:pic="http://schemas.openxmlformats.org/drawingml/2006/picture">
+                  <pic:nvPicPr>
+                    <pic:cNvPr id="0" name="Picture 8" descr="C:\Users\Matthew\Documents\GitHub\SPARC-Auburn.github.io\images\Social\gmail.png"/>
+                    <pic:cNvPicPr>
+                      <a:picLocks noChangeAspect="1" noChangeArrowheads="1"/>
+                    </pic:cNvPicPr>
+                  </pic:nvPicPr>
+                  <pic:blipFill rotWithShape="1">
+                    <a:blip r:embed="rId9">
+                      <a:extLst>
+                        <a:ext uri="{28A0092B-C50C-407E-A947-70E740481C1C}">
+                          <a14:useLocalDpi xmlns:a14="http://schemas.microsoft.com/office/drawing/2010/main" val="0"/>
+                        </a:ext>
+                      </a:extLst>
+                    </a:blip>
+                    <a:srcRect l="15000" t="4391" r="21000" b="54688"/>
+                    <a:stretch/>
+                  </pic:blipFill>
+                  <pic:spPr bwMode="auto">
+                    <a:xfrm>
+                      <a:off x="0" y="0"/>
+                      <a:ext cx="475049" cy="388828"/>
+                    </a:xfrm>
+                    <a:prstGeom prst="rect">
+                      <a:avLst/>
+                    </a:prstGeom>
+                    <a:noFill/>
+                    <a:ln>
+                      <a:noFill/>
+                    </a:ln>
+                    <a:extLst>
+                      <a:ext uri="{53640926-AAD7-44D8-BBD7-CCE9431645EC}">
+                        <a14:shadowObscured xmlns:a14="http://schemas.microsoft.com/office/drawing/2010/main"/>
+                      </a:ext>
+                    </a:extLst>
+                  </pic:spPr>
+                </pic:pic>
+              </a:graphicData>
+            </a:graphic>
+            <wp14:sizeRelH relativeFrom="page">
+              <wp14:pctWidth>0</wp14:pctWidth>
+            </wp14:sizeRelH>
+            <wp14:sizeRelV relativeFrom="page">
+              <wp14:pctHeight>0</wp14:pctHeight>
+            </wp14:sizeRelV>
+          </wp:anchor>
+        </w:drawing>
+      </w:r>
+      <w:r>
+        <w:rPr>
+          <w:noProof/>
+        </w:rPr>
+        <w:drawing>
+          <wp:anchor distT="0" distB="0" distL="114300" distR="114300" simplePos="0" relativeHeight="251698176" behindDoc="0" locked="0" layoutInCell="1" allowOverlap="1" wp14:anchorId="28E29F2E" wp14:editId="190177E3">
+            <wp:simplePos x="0" y="0"/>
+            <wp:positionH relativeFrom="column">
+              <wp:posOffset>1692275</wp:posOffset>
+            </wp:positionH>
+            <wp:positionV relativeFrom="paragraph">
+              <wp:posOffset>8168640</wp:posOffset>
+            </wp:positionV>
+            <wp:extent cx="438150" cy="419100"/>
+            <wp:effectExtent l="0" t="0" r="0" b="0"/>
+            <wp:wrapNone/>
+            <wp:docPr id="21" name="Picture 21" descr="C:\Users\Matthew\Documents\GitHub\SPARC-Auburn.github.io\images\Social\github.png"/>
+            <wp:cNvGraphicFramePr>
+              <a:graphicFrameLocks xmlns:a="http://schemas.openxmlformats.org/drawingml/2006/main" noChangeAspect="1"/>
+            </wp:cNvGraphicFramePr>
+            <a:graphic xmlns:a="http://schemas.openxmlformats.org/drawingml/2006/main">
+              <a:graphicData uri="http://schemas.openxmlformats.org/drawingml/2006/picture">
+                <pic:pic xmlns:pic="http://schemas.openxmlformats.org/drawingml/2006/picture">
+                  <pic:nvPicPr>
+                    <pic:cNvPr id="0" name="Picture 9" descr="C:\Users\Matthew\Documents\GitHub\SPARC-Auburn.github.io\images\Social\github.png"/>
+                    <pic:cNvPicPr>
+                      <a:picLocks noChangeAspect="1" noChangeArrowheads="1"/>
+                    </pic:cNvPicPr>
+                  </pic:nvPicPr>
+                  <pic:blipFill rotWithShape="1">
+                    <a:blip r:embed="rId10">
+                      <a:extLst>
+                        <a:ext uri="{28A0092B-C50C-407E-A947-70E740481C1C}">
+                          <a14:useLocalDpi xmlns:a14="http://schemas.microsoft.com/office/drawing/2010/main" val="0"/>
+                        </a:ext>
+                      </a:extLst>
+                    </a:blip>
+                    <a:srcRect l="27000" t="9375" r="27000" b="56250"/>
+                    <a:stretch/>
+                  </pic:blipFill>
+                  <pic:spPr bwMode="auto">
+                    <a:xfrm>
+                      <a:off x="0" y="0"/>
+                      <a:ext cx="438150" cy="419100"/>
+                    </a:xfrm>
+                    <a:prstGeom prst="rect">
+                      <a:avLst/>
+                    </a:prstGeom>
+                    <a:noFill/>
+                    <a:ln>
+                      <a:noFill/>
+                    </a:ln>
+                    <a:extLst>
+                      <a:ext uri="{53640926-AAD7-44D8-BBD7-CCE9431645EC}">
+                        <a14:shadowObscured xmlns:a14="http://schemas.microsoft.com/office/drawing/2010/main"/>
+                      </a:ext>
+                    </a:extLst>
+                  </pic:spPr>
+                </pic:pic>
+              </a:graphicData>
+            </a:graphic>
+            <wp14:sizeRelH relativeFrom="page">
+              <wp14:pctWidth>0</wp14:pctWidth>
+            </wp14:sizeRelH>
+            <wp14:sizeRelV relativeFrom="page">
+              <wp14:pctHeight>0</wp14:pctHeight>
+            </wp14:sizeRelV>
+          </wp:anchor>
+        </w:drawing>
+      </w:r>
+      <w:r>
+        <w:rPr>
+          <w:noProof/>
+        </w:rPr>
+        <w:drawing>
+          <wp:anchor distT="0" distB="0" distL="114300" distR="114300" simplePos="0" relativeHeight="251687936" behindDoc="0" locked="0" layoutInCell="1" allowOverlap="1" wp14:anchorId="68610093" wp14:editId="6C6001AF">
+            <wp:simplePos x="0" y="0"/>
+            <wp:positionH relativeFrom="column">
+              <wp:posOffset>3692525</wp:posOffset>
+            </wp:positionH>
+            <wp:positionV relativeFrom="paragraph">
+              <wp:posOffset>8173720</wp:posOffset>
+            </wp:positionV>
+            <wp:extent cx="402633" cy="409575"/>
+            <wp:effectExtent l="0" t="0" r="0" b="0"/>
+            <wp:wrapNone/>
+            <wp:docPr id="15" name="Picture 15" descr="C:\Users\Matthew\Documents\GitHub\SPARC-Auburn.github.io\images\social\twitter.png"/>
+            <wp:cNvGraphicFramePr>
+              <a:graphicFrameLocks xmlns:a="http://schemas.openxmlformats.org/drawingml/2006/main" noChangeAspect="1"/>
+            </wp:cNvGraphicFramePr>
+            <a:graphic xmlns:a="http://schemas.openxmlformats.org/drawingml/2006/main">
+              <a:graphicData uri="http://schemas.openxmlformats.org/drawingml/2006/picture">
+                <pic:pic xmlns:pic="http://schemas.openxmlformats.org/drawingml/2006/picture">
+                  <pic:nvPicPr>
+                    <pic:cNvPr id="0" name="Picture 5" descr="C:\Users\Matthew\Documents\GitHub\SPARC-Auburn.github.io\images\social\twitter.png"/>
+                    <pic:cNvPicPr>
+                      <a:picLocks noChangeAspect="1" noChangeArrowheads="1"/>
+                    </pic:cNvPicPr>
+                  </pic:nvPicPr>
+                  <pic:blipFill rotWithShape="1">
+                    <a:blip r:embed="rId11">
+                      <a:extLst>
+                        <a:ext uri="{28A0092B-C50C-407E-A947-70E740481C1C}">
+                          <a14:useLocalDpi xmlns:a14="http://schemas.microsoft.com/office/drawing/2010/main" val="0"/>
+                        </a:ext>
+                      </a:extLst>
+                    </a:blip>
+                    <a:srcRect l="19999" r="22001" b="53906"/>
+                    <a:stretch/>
+                  </pic:blipFill>
+                  <pic:spPr bwMode="auto">
+                    <a:xfrm>
+                      <a:off x="0" y="0"/>
+                      <a:ext cx="402633" cy="409575"/>
+                    </a:xfrm>
+                    <a:prstGeom prst="rect">
+                      <a:avLst/>
+                    </a:prstGeom>
+                    <a:noFill/>
+                    <a:ln>
+                      <a:noFill/>
+                    </a:ln>
+                    <a:extLst>
+                      <a:ext uri="{53640926-AAD7-44D8-BBD7-CCE9431645EC}">
+                        <a14:shadowObscured xmlns:a14="http://schemas.microsoft.com/office/drawing/2010/main"/>
+                      </a:ext>
+                    </a:extLst>
+                  </pic:spPr>
+                </pic:pic>
+              </a:graphicData>
+            </a:graphic>
+            <wp14:sizeRelH relativeFrom="page">
+              <wp14:pctWidth>0</wp14:pctWidth>
+            </wp14:sizeRelH>
+            <wp14:sizeRelV relativeFrom="page">
+              <wp14:pctHeight>0</wp14:pctHeight>
+            </wp14:sizeRelV>
+          </wp:anchor>
+        </w:drawing>
+      </w:r>
+      <w:r>
+        <w:rPr>
+          <w:rFonts w:ascii="Consolas" w:hAnsi="Consolas"/>
+          <w:noProof/>
+          <w:color w:val="222222"/>
+          <w:sz w:val="18"/>
+          <w:szCs w:val="18"/>
+        </w:rPr>
+        <mc:AlternateContent>
+          <mc:Choice Requires="wps">
+            <w:drawing>
+              <wp:anchor distT="45720" distB="45720" distL="114300" distR="114300" simplePos="0" relativeHeight="251696128" behindDoc="0" locked="0" layoutInCell="1" allowOverlap="1" wp14:anchorId="3A2D8133" wp14:editId="7EC24748">
+                <wp:simplePos x="0" y="0"/>
+                <wp:positionH relativeFrom="column">
+                  <wp:posOffset>4933950</wp:posOffset>
+                </wp:positionH>
+                <wp:positionV relativeFrom="paragraph">
+                  <wp:posOffset>8580755</wp:posOffset>
+                </wp:positionV>
+                <wp:extent cx="1638300" cy="1404620"/>
+                <wp:effectExtent l="0" t="0" r="0" b="0"/>
+                <wp:wrapNone/>
+                <wp:docPr id="18" name="Text Box 2"/>
+                <wp:cNvGraphicFramePr>
+                  <a:graphicFrameLocks xmlns:a="http://schemas.openxmlformats.org/drawingml/2006/main"/>
+                </wp:cNvGraphicFramePr>
+                <a:graphic xmlns:a="http://schemas.openxmlformats.org/drawingml/2006/main">
+                  <a:graphicData uri="http://schemas.microsoft.com/office/word/2010/wordprocessingShape">
+                    <wps:wsp>
+                      <wps:cNvSpPr txBox="1">
+                        <a:spLocks noChangeArrowheads="1"/>
+                      </wps:cNvSpPr>
+                      <wps:spPr bwMode="auto">
+                        <a:xfrm>
+                          <a:off x="0" y="0"/>
+                          <a:ext cx="1638300" cy="1404620"/>
+                        </a:xfrm>
+                        <a:prstGeom prst="rect">
+                          <a:avLst/>
+                        </a:prstGeom>
+                        <a:noFill/>
+                        <a:ln w="9525">
+                          <a:noFill/>
+                          <a:miter lim="800000"/>
+                          <a:headEnd/>
+                          <a:tailEnd/>
+                        </a:ln>
+                      </wps:spPr>
+                      <wps:txbx>
+                        <w:txbxContent>
+                          <w:p>
+                            <w:pPr>
+                              <w:jc w:val="center"/>
+                              <w:rPr>
+                                <w:sz w:val="18"/>
+                              </w:rPr>
+                            </w:pPr>
+                            <w:r>
+                              <w:rPr>
+                                <w:rFonts w:ascii="Calibri" w:hAnsi="Calibri" w:cs="Calibri"/>
+                                <w:color w:val="FFFFFF"/>
+                                <w:sz w:val="18"/>
+                                <w:u w:val="single"/>
+                              </w:rPr>
+                              <w:t>sparc.auburn@gmail.com</w:t>
+                            </w:r>
+                          </w:p>
+                        </w:txbxContent>
+                      </wps:txbx>
+                      <wps:bodyPr rot="0" vert="horz" wrap="square" lIns="91440" tIns="45720" rIns="91440" bIns="45720" anchor="ctr" anchorCtr="0">
+                        <a:spAutoFit/>
+                      </wps:bodyPr>
+                    </wps:wsp>
+                  </a:graphicData>
+                </a:graphic>
+                <wp14:sizeRelH relativeFrom="margin">
+                  <wp14:pctWidth>0</wp14:pctWidth>
+                </wp14:sizeRelH>
+                <wp14:sizeRelV relativeFrom="margin">
+                  <wp14:pctHeight>20000</wp14:pctHeight>
+                </wp14:sizeRelV>
+              </wp:anchor>
+            </w:drawing>
+          </mc:Choice>
+          <mc:Fallback>
+            <w:pict>
+              <v:shape w14:anchorId="3A2D8133" id="_x0000_s1029" type="#_x0000_t202" style="position:absolute;margin-left:388.5pt;margin-top:675.65pt;width:129pt;height:110.6pt;z-index:251696128;visibility:visible;mso-wrap-style:square;mso-width-percent:0;mso-height-percent:200;mso-wrap-distance-left:9pt;mso-wrap-distance-top:3.6pt;mso-wrap-distance-right:9pt;mso-wrap-distance-bottom:3.6pt;mso-position-horizontal:absolute;mso-position-horizontal-relative:text;mso-position-vertical:absolute;mso-position-vertical-relative:text;mso-width-percent:0;mso-height-percent:200;mso-width-relative:margin;mso-height-relative:margin;v-text-anchor:middle" o:gfxdata="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" filled="f" stroked="f">
+                <v:textbox style="mso-fit-shape-to-text:t">
+                  <w:txbxContent>
+                    <w:p>
+                      <w:pPr>
+                        <w:jc w:val="center"/>
+                        <w:rPr>
+                          <w:sz w:val="18"/>
+                        </w:rPr>
+                      </w:pPr>
+                      <w:r>
+                        <w:rPr>
+                          <w:rFonts w:ascii="Calibri" w:hAnsi="Calibri" w:cs="Calibri"/>
+                          <w:color w:val="FFFFFF"/>
+                          <w:sz w:val="18"/>
+                          <w:u w:val="single"/>
+                        </w:rPr>
+                        <w:t>sparc.auburn@gmail.com</w:t>
+                      </w:r>
+                    </w:p>
+                  </w:txbxContent>
+                </v:textbox>
+              </v:shape>
+            </w:pict>
+          </mc:Fallback>
+        </mc:AlternateContent>
+      </w:r>
+      <w:r>
+        <w:rPr>
+          <w:noProof/>
+        </w:rPr>
+        <w:drawing>
+          <wp:anchor distT="0" distB="0" distL="114300" distR="114300" simplePos="0" relativeHeight="251683840" behindDoc="0" locked="0" layoutInCell="1" allowOverlap="1" wp14:anchorId="677D493F" wp14:editId="4C6FEDFF">
             <wp:simplePos x="0" y="0"/>
             <wp:positionH relativeFrom="margin">
               <wp:align>center</wp:align>
@@ -31,7 +840,7 @@
                     <pic:cNvPicPr/>
                   </pic:nvPicPr>
                   <pic:blipFill rotWithShape="1">
-                    <a:blip r:embed="rId5" cstate="print">
+                    <a:blip r:embed="rId12" cstate="print">
                       <a:extLst>
                         <a:ext uri="{28A0092B-C50C-407E-A947-70E740481C1C}">
                           <a14:useLocalDpi xmlns:a14="http://schemas.microsoft.com/office/drawing/2010/main" val="0"/>
@@ -75,7 +884,7 @@
           <w:noProof/>
         </w:rPr>
         <w:drawing>
-          <wp:anchor distT="0" distB="0" distL="114300" distR="114300" simplePos="0" relativeHeight="251682816" behindDoc="0" locked="0" layoutInCell="1" allowOverlap="1">
+          <wp:anchor distT="0" distB="0" distL="114300" distR="114300" simplePos="0" relativeHeight="251682816" behindDoc="0" locked="0" layoutInCell="1" allowOverlap="1" wp14:anchorId="7D0A2FFE" wp14:editId="0AE013BF">
             <wp:simplePos x="0" y="0"/>
             <wp:positionH relativeFrom="column">
               <wp:posOffset>-669925</wp:posOffset>
@@ -98,7 +907,7 @@
                     <pic:cNvPicPr/>
                   </pic:nvPicPr>
                   <pic:blipFill rotWithShape="1">
-                    <a:blip r:embed="rId6" cstate="print">
+                    <a:blip r:embed="rId13" cstate="print">
                       <a:extLst>
                         <a:ext uri="{28A0092B-C50C-407E-A947-70E740481C1C}">
                           <a14:useLocalDpi xmlns:a14="http://schemas.microsoft.com/office/drawing/2010/main" val="0"/>
@@ -144,7 +953,7 @@
         <mc:AlternateContent>
           <mc:Choice Requires="wps">
             <w:drawing>
-              <wp:anchor distT="0" distB="0" distL="114300" distR="114300" simplePos="0" relativeHeight="251668480" behindDoc="0" locked="0" layoutInCell="1" allowOverlap="1" wp14:anchorId="15488470" wp14:editId="1A0D7D0E">
+              <wp:anchor distT="0" distB="0" distL="114300" distR="114300" simplePos="0" relativeHeight="251668480" behindDoc="0" locked="0" layoutInCell="1" allowOverlap="1" wp14:anchorId="51622C3A" wp14:editId="3E477C7F">
                 <wp:simplePos x="0" y="0"/>
                 <wp:positionH relativeFrom="page">
                   <wp:align>right</wp:align>
@@ -197,133 +1006,12 @@
                           <w:p>
                             <w:pPr>
                               <w:spacing w:after="0"/>
-                              <w:ind w:firstLine="720"/>
-                              <w:rPr>
-                                <w:color w:val="FFFFFF" w:themeColor="background1"/>
-                              </w:rPr>
-                            </w:pPr>
-                            <w:r>
-                              <w:rPr>
-                                <w:b/>
-                                <w:sz w:val="32"/>
-                              </w:rPr>
-                              <w:t>For more information:</w:t>
-                            </w:r>
-                            <w:r>
-                              <w:rPr>
-                                <w:sz w:val="32"/>
-                              </w:rPr>
-                              <w:t xml:space="preserve"> </w:t>
-                            </w:r>
-                            <w:r>
-                              <w:rPr>
-                                <w:sz w:val="32"/>
-                              </w:rPr>
-                              <w:tab/>
-                            </w:r>
-                            <w:r>
+                              <w:ind w:left="720" w:firstLine="720"/>
                               <w:rPr>
                                 <w:rStyle w:val="Hyperlink"/>
                                 <w:color w:val="FFFFFF" w:themeColor="background1"/>
-                                <w:u w:val="none"/>
-                              </w:rPr>
-                              <w:t xml:space="preserve">Visit our website: </w:t>
-                            </w:r>
-                            <w:r>
-                              <w:rPr>
-                                <w:rStyle w:val="Hyperlink"/>
-                                <w:color w:val="FFFFFF" w:themeColor="background1"/>
-                              </w:rPr>
-                              <w:t>http://sparc-auburn.github.io/</w:t>
-                            </w:r>
-                          </w:p>
-                          <w:p>
-                            <w:pPr>
-                              <w:spacing w:after="0"/>
-                              <w:ind w:left="3600" w:firstLine="720"/>
-                              <w:rPr>
-                                <w:color w:val="FFFFFF" w:themeColor="background1"/>
                               </w:rPr>
                             </w:pPr>
-                            <w:r>
-                              <w:t>Email our cl</w:t>
-                            </w:r>
-                            <w:r>
-                              <w:rPr>
-                                <w:color w:val="FFFFFF" w:themeColor="background1"/>
-                              </w:rPr>
-                              <w:t xml:space="preserve">ub president: </w:t>
-                            </w:r>
-                            <w:hyperlink r:id="rId7" w:history="1">
-                              <w:r>
-                                <w:rPr>
-                                  <w:rStyle w:val="Hyperlink"/>
-                                  <w:color w:val="FFFFFF" w:themeColor="background1"/>
-                                </w:rPr>
-                                <w:t>sbs0034@tigermail.auburn.edu</w:t>
-                              </w:r>
-                            </w:hyperlink>
-                            <w:r>
-                              <w:rPr>
-                                <w:color w:val="FFFFFF" w:themeColor="background1"/>
-                              </w:rPr>
-                              <w:t xml:space="preserve"> </w:t>
-                            </w:r>
-                          </w:p>
-                          <w:p>
-                            <w:pPr>
-                              <w:spacing w:after="0"/>
-                              <w:ind w:left="720" w:firstLine="720"/>
-                              <w:rPr>
-                                <w:rStyle w:val="Hyperlink"/>
-                                <w:color w:val="FFFFFF" w:themeColor="background1"/>
-                              </w:rPr>
-                            </w:pPr>
-                            <w:r>
-                              <w:rPr>
-                                <w:color w:val="FFFFFF" w:themeColor="background1"/>
-                              </w:rPr>
-                              <w:t xml:space="preserve">   </w:t>
-                            </w:r>
-                            <w:r>
-                              <w:rPr>
-                                <w:color w:val="FFFFFF" w:themeColor="background1"/>
-                              </w:rPr>
-                              <w:t xml:space="preserve">                       </w:t>
-                            </w:r>
-                            <w:r>
-                              <w:rPr>
-                                <w:color w:val="FFFFFF" w:themeColor="background1"/>
-                              </w:rPr>
-                              <w:tab/>
-                            </w:r>
-                            <w:r>
-                              <w:rPr>
-                                <w:color w:val="FFFFFF" w:themeColor="background1"/>
-                              </w:rPr>
-                              <w:tab/>
-                            </w:r>
-                            <w:r>
-                              <w:rPr>
-                                <w:color w:val="FFFFFF" w:themeColor="background1"/>
-                              </w:rPr>
-                              <w:tab/>
-                            </w:r>
-                            <w:r>
-                              <w:rPr>
-                                <w:color w:val="FFFFFF" w:themeColor="background1"/>
-                              </w:rPr>
-                              <w:t xml:space="preserve">Join our Facebook group: </w:t>
-                            </w:r>
-                            <w:hyperlink r:id="rId8" w:history="1">
-                              <w:r>
-                                <w:rPr>
-                                  <w:rStyle w:val="Hyperlink"/>
-                                  <w:color w:val="FFFFFF" w:themeColor="background1"/>
-                                </w:rPr>
-                                <w:t>https://www.facebook.com/groups/ausparc/</w:t>
-                              </w:r>
-                            </w:hyperlink>
                           </w:p>
                         </w:txbxContent>
                       </wps:txbx>
@@ -347,139 +1035,18 @@
           </mc:Choice>
           <mc:Fallback>
             <w:pict>
-              <v:rect w14:anchorId="15488470" id="Rectangle 3" o:spid="_x0000_s1026" style="position:absolute;margin-left:560.8pt;margin-top:638.4pt;width:612pt;height:62.4pt;z-index:251668480;visibility:visible;mso-wrap-style:square;mso-width-percent:0;mso-height-percent:0;mso-wrap-distance-left:9pt;mso-wrap-distance-top:0;mso-wrap-distance-right:9pt;mso-wrap-distance-bottom:0;mso-position-horizontal:right;mso-position-horizontal-relative:page;mso-position-vertical:absolute;mso-position-vertical-relative:text;mso-width-percent:0;mso-height-percent:0;mso-width-relative:margin;mso-height-relative:margin;v-text-anchor:middle" o:gfxdata="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" fillcolor="#03244d" stroked="f" strokeweight="1pt">
+              <v:rect w14:anchorId="51622C3A" id="Rectangle 3" o:spid="_x0000_s1030" style="position:absolute;margin-left:560.8pt;margin-top:638.4pt;width:612pt;height:62.4pt;z-index:251668480;visibility:visible;mso-wrap-style:square;mso-width-percent:0;mso-height-percent:0;mso-wrap-distance-left:9pt;mso-wrap-distance-top:0;mso-wrap-distance-right:9pt;mso-wrap-distance-bottom:0;mso-position-horizontal:right;mso-position-horizontal-relative:page;mso-position-vertical:absolute;mso-position-vertical-relative:text;mso-width-percent:0;mso-height-percent:0;mso-width-relative:margin;mso-height-relative:margin;v-text-anchor:middle" o:gfxdata="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" fillcolor="#03244d" stroked="f" strokeweight="1pt">
                 <v:textbox>
                   <w:txbxContent>
                     <w:p>
                       <w:pPr>
                         <w:spacing w:after="0"/>
-                        <w:ind w:firstLine="720"/>
-                        <w:rPr>
-                          <w:color w:val="FFFFFF" w:themeColor="background1"/>
-                        </w:rPr>
-                      </w:pPr>
-                      <w:r>
-                        <w:rPr>
-                          <w:b/>
-                          <w:sz w:val="32"/>
-                        </w:rPr>
-                        <w:t>For more information:</w:t>
-                      </w:r>
-                      <w:r>
-                        <w:rPr>
-                          <w:sz w:val="32"/>
-                        </w:rPr>
-                        <w:t xml:space="preserve"> </w:t>
-                      </w:r>
-                      <w:r>
-                        <w:rPr>
-                          <w:sz w:val="32"/>
-                        </w:rPr>
-                        <w:tab/>
-                      </w:r>
-                      <w:r>
+                        <w:ind w:left="720" w:firstLine="720"/>
                         <w:rPr>
                           <w:rStyle w:val="Hyperlink"/>
                           <w:color w:val="FFFFFF" w:themeColor="background1"/>
-                          <w:u w:val="none"/>
-                        </w:rPr>
-                        <w:t xml:space="preserve">Visit our website: </w:t>
-                      </w:r>
-                      <w:r>
-                        <w:rPr>
-                          <w:rStyle w:val="Hyperlink"/>
-                          <w:color w:val="FFFFFF" w:themeColor="background1"/>
-                        </w:rPr>
-                        <w:t>http://sparc-auburn.github.io/</w:t>
-                      </w:r>
-                    </w:p>
-                    <w:p>
-                      <w:pPr>
-                        <w:spacing w:after="0"/>
-                        <w:ind w:left="3600" w:firstLine="720"/>
-                        <w:rPr>
-                          <w:color w:val="FFFFFF" w:themeColor="background1"/>
                         </w:rPr>
                       </w:pPr>
-                      <w:r>
-                        <w:t>Email our cl</w:t>
-                      </w:r>
-                      <w:r>
-                        <w:rPr>
-                          <w:color w:val="FFFFFF" w:themeColor="background1"/>
-                        </w:rPr>
-                        <w:t xml:space="preserve">ub president: </w:t>
-                      </w:r>
-                      <w:hyperlink r:id="rId9" w:history="1">
-                        <w:r>
-                          <w:rPr>
-                            <w:rStyle w:val="Hyperlink"/>
-                            <w:color w:val="FFFFFF" w:themeColor="background1"/>
-                          </w:rPr>
-                          <w:t>sbs0034@tigermail.auburn.edu</w:t>
-                        </w:r>
-                      </w:hyperlink>
-                      <w:r>
-                        <w:rPr>
-                          <w:color w:val="FFFFFF" w:themeColor="background1"/>
-                        </w:rPr>
-                        <w:t xml:space="preserve"> </w:t>
-                      </w:r>
-                    </w:p>
-                    <w:p>
-                      <w:pPr>
-                        <w:spacing w:after="0"/>
-                        <w:ind w:left="720" w:firstLine="720"/>
-                        <w:rPr>
-                          <w:rStyle w:val="Hyperlink"/>
-                          <w:color w:val="FFFFFF" w:themeColor="background1"/>
-                        </w:rPr>
-                      </w:pPr>
-                      <w:r>
-                        <w:rPr>
-                          <w:color w:val="FFFFFF" w:themeColor="background1"/>
-                        </w:rPr>
-                        <w:t xml:space="preserve">   </w:t>
-                      </w:r>
-                      <w:r>
-                        <w:rPr>
-                          <w:color w:val="FFFFFF" w:themeColor="background1"/>
-                        </w:rPr>
-                        <w:t xml:space="preserve">                       </w:t>
-                      </w:r>
-                      <w:r>
-                        <w:rPr>
-                          <w:color w:val="FFFFFF" w:themeColor="background1"/>
-                        </w:rPr>
-                        <w:tab/>
-                      </w:r>
-                      <w:r>
-                        <w:rPr>
-                          <w:color w:val="FFFFFF" w:themeColor="background1"/>
-                        </w:rPr>
-                        <w:tab/>
-                      </w:r>
-                      <w:r>
-                        <w:rPr>
-                          <w:color w:val="FFFFFF" w:themeColor="background1"/>
-                        </w:rPr>
-                        <w:tab/>
-                      </w:r>
-                      <w:r>
-                        <w:rPr>
-                          <w:color w:val="FFFFFF" w:themeColor="background1"/>
-                        </w:rPr>
-                        <w:t xml:space="preserve">Join our Facebook group: </w:t>
-                      </w:r>
-                      <w:hyperlink r:id="rId10" w:history="1">
-                        <w:r>
-                          <w:rPr>
-                            <w:rStyle w:val="Hyperlink"/>
-                            <w:color w:val="FFFFFF" w:themeColor="background1"/>
-                          </w:rPr>
-                          <w:t>https://www.facebook.com/groups/ausparc/</w:t>
-                        </w:r>
-                      </w:hyperlink>
                     </w:p>
                   </w:txbxContent>
                 </v:textbox>
@@ -496,7 +1063,7 @@
         <mc:AlternateContent>
           <mc:Choice Requires="wps">
             <w:drawing>
-              <wp:anchor distT="0" distB="0" distL="114300" distR="114300" simplePos="0" relativeHeight="251678720" behindDoc="0" locked="0" layoutInCell="1" allowOverlap="1" wp14:anchorId="128336B0" wp14:editId="4ED5C50B">
+              <wp:anchor distT="0" distB="0" distL="114300" distR="114300" simplePos="0" relativeHeight="251678720" behindDoc="0" locked="0" layoutInCell="1" allowOverlap="1" wp14:anchorId="577FDC4B" wp14:editId="5F330003">
                 <wp:simplePos x="0" y="0"/>
                 <wp:positionH relativeFrom="page">
                   <wp:posOffset>5165090</wp:posOffset>
@@ -736,7 +1303,7 @@
         <mc:AlternateContent>
           <mc:Choice Requires="wps">
             <w:drawing>
-              <wp:anchor distT="0" distB="0" distL="114300" distR="114300" simplePos="0" relativeHeight="251676672" behindDoc="0" locked="0" layoutInCell="1" allowOverlap="1" wp14:anchorId="79F51F4B" wp14:editId="4BBE7A74">
+              <wp:anchor distT="0" distB="0" distL="114300" distR="114300" simplePos="0" relativeHeight="251676672" behindDoc="0" locked="0" layoutInCell="1" allowOverlap="1" wp14:anchorId="429459F7" wp14:editId="504C41A1">
                 <wp:simplePos x="0" y="0"/>
                 <wp:positionH relativeFrom="page">
                   <wp:posOffset>86995</wp:posOffset>
@@ -895,14 +1462,14 @@
                                 <w:color w:val="000000" w:themeColor="text1"/>
                                 <w:sz w:val="32"/>
                               </w:rPr>
-                              <w:t>, and</w:t>
+                              <w:t xml:space="preserve">, </w:t>
                             </w:r>
                             <w:r>
                               <w:rPr>
                                 <w:color w:val="000000" w:themeColor="text1"/>
                                 <w:sz w:val="32"/>
                               </w:rPr>
-                              <w:t xml:space="preserve"> how to </w:t>
+                              <w:t xml:space="preserve">how to </w:t>
                             </w:r>
                             <w:r>
                               <w:rPr>
@@ -923,14 +1490,14 @@
                                 <w:color w:val="000000" w:themeColor="text1"/>
                                 <w:sz w:val="32"/>
                               </w:rPr>
-                              <w:t xml:space="preserve"> of</w:t>
+                              <w:t xml:space="preserve"> a 3D printer</w:t>
                             </w:r>
                             <w:r>
                               <w:rPr>
                                 <w:color w:val="000000" w:themeColor="text1"/>
                                 <w:sz w:val="32"/>
                               </w:rPr>
-                              <w:t xml:space="preserve"> a 3D printer</w:t>
+                              <w:t>, and much more</w:t>
                             </w:r>
                             <w:r>
                               <w:rPr>
@@ -1006,7 +1573,7 @@
           </mc:Choice>
           <mc:Fallback>
             <w:pict>
-              <v:rect w14:anchorId="79F51F4B" id="Rectangle 7" o:spid="_x0000_s1028" style="position:absolute;margin-left:6.85pt;margin-top:151.85pt;width:198pt;height:300.2pt;z-index:251676672;visibility:visible;mso-wrap-style:square;mso-width-percent:0;mso-height-percent:0;mso-wrap-distance-left:9pt;mso-wrap-distance-top:0;mso-wrap-distance-right:9pt;mso-wrap-distance-bottom:0;mso-position-horizontal:absolute;mso-position-horizontal-relative:page;mso-position-vertical:absolute;mso-position-vertical-relative:text;mso-width-percent:0;mso-height-percent:0;mso-width-relative:margin;mso-height-relative:margin;v-text-anchor:top" o:gfxdata="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" filled="f" stroked="f" strokeweight="1pt">
+              <v:rect w14:anchorId="429459F7" id="Rectangle 7" o:spid="_x0000_s1032" style="position:absolute;margin-left:6.85pt;margin-top:151.85pt;width:198pt;height:300.2pt;z-index:251676672;visibility:visible;mso-wrap-style:square;mso-width-percent:0;mso-height-percent:0;mso-wrap-distance-left:9pt;mso-wrap-distance-top:0;mso-wrap-distance-right:9pt;mso-wrap-distance-bottom:0;mso-position-horizontal:absolute;mso-position-horizontal-relative:page;mso-position-vertical:absolute;mso-position-vertical-relative:text;mso-width-percent:0;mso-height-percent:0;mso-width-relative:margin;mso-height-relative:margin;v-text-anchor:top" o:gfxdata="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" filled="f" stroked="f" strokeweight="1pt">
                 <v:textbox>
                   <w:txbxContent>
                     <w:p>
@@ -1120,14 +1687,14 @@
                           <w:color w:val="000000" w:themeColor="text1"/>
                           <w:sz w:val="32"/>
                         </w:rPr>
-                        <w:t>, and</w:t>
+                        <w:t xml:space="preserve">, </w:t>
                       </w:r>
                       <w:r>
                         <w:rPr>
                           <w:color w:val="000000" w:themeColor="text1"/>
                           <w:sz w:val="32"/>
                         </w:rPr>
-                        <w:t xml:space="preserve"> how to </w:t>
+                        <w:t xml:space="preserve">how to </w:t>
                       </w:r>
                       <w:r>
                         <w:rPr>
@@ -1148,14 +1715,14 @@
                           <w:color w:val="000000" w:themeColor="text1"/>
                           <w:sz w:val="32"/>
                         </w:rPr>
-                        <w:t xml:space="preserve"> of</w:t>
+                        <w:t xml:space="preserve"> a 3D printer</w:t>
                       </w:r>
                       <w:r>
                         <w:rPr>
                           <w:color w:val="000000" w:themeColor="text1"/>
                           <w:sz w:val="32"/>
                         </w:rPr>
-                        <w:t xml:space="preserve"> a 3D printer</w:t>
+                        <w:t>, and much more</w:t>
                       </w:r>
                       <w:r>
                         <w:rPr>
@@ -1224,7 +1791,7 @@
         <mc:AlternateContent>
           <mc:Choice Requires="wps">
             <w:drawing>
-              <wp:anchor distT="0" distB="0" distL="114300" distR="114300" simplePos="0" relativeHeight="251680768" behindDoc="0" locked="0" layoutInCell="1" allowOverlap="1" wp14:anchorId="656C97DE" wp14:editId="120B16CA">
+              <wp:anchor distT="0" distB="0" distL="114300" distR="114300" simplePos="0" relativeHeight="251680768" behindDoc="0" locked="0" layoutInCell="1" allowOverlap="1" wp14:anchorId="187EA2B8" wp14:editId="4D352F88">
                 <wp:simplePos x="0" y="0"/>
                 <wp:positionH relativeFrom="page">
                   <wp:posOffset>2614930</wp:posOffset>
@@ -1596,7 +2163,7 @@
           <w:noProof/>
         </w:rPr>
         <w:drawing>
-          <wp:anchor distT="0" distB="0" distL="114300" distR="114300" simplePos="0" relativeHeight="251681792" behindDoc="0" locked="0" layoutInCell="1" allowOverlap="1" wp14:anchorId="4AE34253" wp14:editId="0B743A08">
+          <wp:anchor distT="0" distB="0" distL="114300" distR="114300" simplePos="0" relativeHeight="251681792" behindDoc="0" locked="0" layoutInCell="1" allowOverlap="1" wp14:anchorId="0C6D4136" wp14:editId="566B6F0F">
             <wp:simplePos x="0" y="0"/>
             <wp:positionH relativeFrom="column">
               <wp:posOffset>4478655</wp:posOffset>
@@ -1621,7 +2188,7 @@
                     </pic:cNvPicPr>
                   </pic:nvPicPr>
                   <pic:blipFill rotWithShape="1">
-                    <a:blip r:embed="rId11" cstate="print">
+                    <a:blip r:embed="rId14" cstate="print">
                       <a:extLst>
                         <a:ext uri="{28A0092B-C50C-407E-A947-70E740481C1C}">
                           <a14:useLocalDpi xmlns:a14="http://schemas.microsoft.com/office/drawing/2010/main" val="0"/>
@@ -1663,23 +2230,12 @@
       </w:r>
       <w:r>
         <w:rPr>
-          <w:rFonts w:ascii="Consolas" w:hAnsi="Consolas"/>
-          <w:color w:val="222222"/>
-          <w:sz w:val="18"/>
-          <w:szCs w:val="18"/>
-        </w:rPr>
-        <w:t>2D2D2D</w:t>
-      </w:r>
-      <w:bookmarkStart w:id="0" w:name="_GoBack"/>
-      <w:bookmarkEnd w:id="0"/>
-      <w:r>
-        <w:rPr>
           <w:noProof/>
         </w:rPr>
         <mc:AlternateContent>
           <mc:Choice Requires="wps">
             <w:drawing>
-              <wp:anchor distT="0" distB="0" distL="114300" distR="114300" simplePos="0" relativeHeight="251674624" behindDoc="0" locked="0" layoutInCell="1" allowOverlap="1" wp14:anchorId="521BA532" wp14:editId="099D500D">
+              <wp:anchor distT="0" distB="0" distL="114300" distR="114300" simplePos="0" relativeHeight="251674624" behindDoc="0" locked="0" layoutInCell="1" allowOverlap="1" wp14:anchorId="1BA7220E" wp14:editId="75D2346C">
                 <wp:simplePos x="0" y="0"/>
                 <wp:positionH relativeFrom="page">
                   <wp:align>right</wp:align>
@@ -1961,7 +2517,7 @@
         <mc:AlternateContent>
           <mc:Choice Requires="wps">
             <w:drawing>
-              <wp:anchor distT="0" distB="0" distL="114300" distR="114300" simplePos="0" relativeHeight="251672576" behindDoc="0" locked="0" layoutInCell="1" allowOverlap="1" wp14:anchorId="7314B0E0" wp14:editId="7BD27D61">
+              <wp:anchor distT="0" distB="0" distL="114300" distR="114300" simplePos="0" relativeHeight="251672576" behindDoc="0" locked="0" layoutInCell="1" allowOverlap="1" wp14:anchorId="1C31FC10" wp14:editId="449FA9C9">
                 <wp:simplePos x="0" y="0"/>
                 <wp:positionH relativeFrom="page">
                   <wp:align>right</wp:align>
@@ -2040,39 +2596,10 @@
         <w:rPr>
           <w:noProof/>
         </w:rPr>
-        <w:pict>
-          <v:shapetype id="_x0000_t75" coordsize="21600,21600" o:spt="75" o:preferrelative="t" path="m@4@5l@4@11@9@11@9@5xe" filled="f" stroked="f">
-            <v:stroke joinstyle="miter"/>
-            <v:formulas>
-              <v:f eqn="if lineDrawn pixelLineWidth 0"/>
-              <v:f eqn="sum @0 1 0"/>
-              <v:f eqn="sum 0 0 @1"/>
-              <v:f eqn="prod @2 1 2"/>
-              <v:f eqn="prod @3 21600 pixelWidth"/>
-              <v:f eqn="prod @3 21600 pixelHeight"/>
-              <v:f eqn="sum @0 0 1"/>
-              <v:f eqn="prod @6 1 2"/>
-              <v:f eqn="prod @7 21600 pixelWidth"/>
-              <v:f eqn="sum @8 21600 0"/>
-              <v:f eqn="prod @7 21600 pixelHeight"/>
-              <v:f eqn="sum @10 21600 0"/>
-            </v:formulas>
-            <v:path o:extrusionok="f" gradientshapeok="t" o:connecttype="rect"/>
-            <o:lock v:ext="edit" aspectratio="t"/>
-          </v:shapetype>
-          <v:shape id="_x0000_s1026" type="#_x0000_t75" style="position:absolute;margin-left:-47.4pt;margin-top:0;width:335.1pt;height:114pt;z-index:251658239;mso-position-horizontal-relative:text;mso-position-vertical-relative:text">
-            <v:imagedata r:id="rId12" o:title="white new logo 3"/>
-          </v:shape>
-        </w:pict>
-      </w:r>
-      <w:r>
-        <w:rPr>
-          <w:noProof/>
-        </w:rPr>
         <mc:AlternateContent>
           <mc:Choice Requires="wps">
             <w:drawing>
-              <wp:anchor distT="0" distB="0" distL="114300" distR="114300" simplePos="0" relativeHeight="251659264" behindDoc="0" locked="0" layoutInCell="1" allowOverlap="1" wp14:anchorId="0A05A3E3" wp14:editId="156CEC9F">
+              <wp:anchor distT="0" distB="0" distL="114300" distR="114300" simplePos="0" relativeHeight="251659264" behindDoc="0" locked="0" layoutInCell="1" allowOverlap="1" wp14:anchorId="3C4151CC" wp14:editId="30EBC76B">
                 <wp:simplePos x="0" y="0"/>
                 <wp:positionH relativeFrom="page">
                   <wp:align>right</wp:align>
@@ -2672,6 +3199,7 @@
   <w:style w:type="paragraph" w:default="1" w:styleId="Normal">
     <w:name w:val="Normal"/>
     <w:qFormat/>
+    <w:rsid w:val="00EC1F2A"/>
   </w:style>
   <w:style w:type="character" w:default="1" w:styleId="DefaultParagraphFont">
     <w:name w:val="Default Paragraph Font"/>

</xml_diff>

<commit_message>
Changed SPaRC to SPARC and updated logo
</commit_message>
<xml_diff>
--- a/flyer.docx
+++ b/flyer.docx
@@ -14,18 +14,18 @@
           <w:szCs w:val="18"/>
         </w:rPr>
         <w:drawing>
-          <wp:anchor distT="0" distB="0" distL="114300" distR="114300" simplePos="0" relativeHeight="251689984" behindDoc="0" locked="0" layoutInCell="1" allowOverlap="1" wp14:anchorId="14189267" wp14:editId="0DB529FA">
+          <wp:anchor distT="0" distB="0" distL="114300" distR="114300" simplePos="0" relativeHeight="251699200" behindDoc="0" locked="0" layoutInCell="1" allowOverlap="1">
             <wp:simplePos x="0" y="0"/>
-            <wp:positionH relativeFrom="margin">
-              <wp:posOffset>-655320</wp:posOffset>
+            <wp:positionH relativeFrom="column">
+              <wp:posOffset>-754380</wp:posOffset>
             </wp:positionH>
             <wp:positionV relativeFrom="paragraph">
               <wp:posOffset>0</wp:posOffset>
             </wp:positionV>
-            <wp:extent cx="4255770" cy="1447800"/>
-            <wp:effectExtent l="0" t="0" r="0" b="0"/>
+            <wp:extent cx="4290060" cy="1458437"/>
+            <wp:effectExtent l="0" t="0" r="0" b="8890"/>
             <wp:wrapNone/>
-            <wp:docPr id="14" name="Picture 14" descr="white new logo 3"/>
+            <wp:docPr id="2" name="Picture 2"/>
             <wp:cNvGraphicFramePr>
               <a:graphicFrameLocks xmlns:a="http://schemas.openxmlformats.org/drawingml/2006/main" noChangeAspect="1"/>
             </wp:cNvGraphicFramePr>
@@ -33,10 +33,8 @@
               <a:graphicData uri="http://schemas.openxmlformats.org/drawingml/2006/picture">
                 <pic:pic xmlns:pic="http://schemas.openxmlformats.org/drawingml/2006/picture">
                   <pic:nvPicPr>
-                    <pic:cNvPr id="0" name="Picture 3" descr="white new logo 3"/>
-                    <pic:cNvPicPr>
-                      <a:picLocks noChangeAspect="1" noChangeArrowheads="1"/>
-                    </pic:cNvPicPr>
+                    <pic:cNvPr id="2" name="white new logo 3.png"/>
+                    <pic:cNvPicPr/>
                   </pic:nvPicPr>
                   <pic:blipFill>
                     <a:blip r:embed="rId5" cstate="print">
@@ -46,20 +44,18 @@
                         </a:ext>
                       </a:extLst>
                     </a:blip>
-                    <a:srcRect/>
                     <a:stretch>
                       <a:fillRect/>
                     </a:stretch>
                   </pic:blipFill>
-                  <pic:spPr bwMode="auto">
+                  <pic:spPr>
                     <a:xfrm>
                       <a:off x="0" y="0"/>
-                      <a:ext cx="4255770" cy="1447800"/>
+                      <a:ext cx="4290060" cy="1458437"/>
                     </a:xfrm>
                     <a:prstGeom prst="rect">
                       <a:avLst/>
                     </a:prstGeom>
-                    <a:noFill/>
                   </pic:spPr>
                 </pic:pic>
               </a:graphicData>
@@ -1857,18 +1853,24 @@
                                 <w:color w:val="000000" w:themeColor="text1"/>
                                 <w:sz w:val="44"/>
                               </w:rPr>
-                              <w:t xml:space="preserve">What is </w:t>
-                            </w:r>
-                            <w:proofErr w:type="spellStart"/>
+                              <w:t>What is SP</w:t>
+                            </w:r>
                             <w:r>
                               <w:rPr>
                                 <w:b/>
                                 <w:color w:val="000000" w:themeColor="text1"/>
                                 <w:sz w:val="44"/>
                               </w:rPr>
-                              <w:t>SPaRC</w:t>
-                            </w:r>
-                            <w:proofErr w:type="spellEnd"/>
+                              <w:t>A</w:t>
+                            </w:r>
+                            <w:r>
+                              <w:rPr>
+                                <w:b/>
+                                <w:color w:val="000000" w:themeColor="text1"/>
+                                <w:sz w:val="44"/>
+                              </w:rPr>
+                              <w:t>RC</w:t>
+                            </w:r>
                             <w:r>
                               <w:rPr>
                                 <w:b/>
@@ -1894,21 +1896,26 @@
                                 <w:sz w:val="32"/>
                               </w:rPr>
                             </w:pPr>
-                            <w:proofErr w:type="spellStart"/>
                             <w:r>
                               <w:rPr>
                                 <w:color w:val="000000" w:themeColor="text1"/>
                                 <w:sz w:val="32"/>
                               </w:rPr>
-                              <w:t>SPaRC</w:t>
-                            </w:r>
-                            <w:proofErr w:type="spellEnd"/>
+                              <w:t>SP</w:t>
+                            </w:r>
                             <w:r>
                               <w:rPr>
                                 <w:color w:val="000000" w:themeColor="text1"/>
                                 <w:sz w:val="32"/>
                               </w:rPr>
-                              <w:t xml:space="preserve"> stands for Student Project and Research Committee.</w:t>
+                              <w:t>A</w:t>
+                            </w:r>
+                            <w:r>
+                              <w:rPr>
+                                <w:color w:val="000000" w:themeColor="text1"/>
+                                <w:sz w:val="32"/>
+                              </w:rPr>
+                              <w:t>RC stands for Student Project and Research Committee.</w:t>
                             </w:r>
                           </w:p>
                           <w:p>
@@ -1965,21 +1972,26 @@
                                 <w:sz w:val="32"/>
                               </w:rPr>
                             </w:pPr>
-                            <w:proofErr w:type="spellStart"/>
                             <w:r>
                               <w:rPr>
                                 <w:color w:val="000000" w:themeColor="text1"/>
                                 <w:sz w:val="32"/>
                               </w:rPr>
-                              <w:t>SPaRC</w:t>
-                            </w:r>
-                            <w:proofErr w:type="spellEnd"/>
+                              <w:t>SP</w:t>
+                            </w:r>
                             <w:r>
                               <w:rPr>
                                 <w:color w:val="000000" w:themeColor="text1"/>
                                 <w:sz w:val="32"/>
                               </w:rPr>
-                              <w:t xml:space="preserve"> provides the resources and the funds for projects.</w:t>
+                              <w:t>A</w:t>
+                            </w:r>
+                            <w:r>
+                              <w:rPr>
+                                <w:color w:val="000000" w:themeColor="text1"/>
+                                <w:sz w:val="32"/>
+                              </w:rPr>
+                              <w:t>RC provides the resources and the funds for projects.</w:t>
                             </w:r>
                           </w:p>
                         </w:txbxContent>
@@ -2004,7 +2016,7 @@
           </mc:Choice>
           <mc:Fallback>
             <w:pict>
-              <v:rect w14:anchorId="656C97DE" id="Rectangle 9" o:spid="_x0000_s1029" style="position:absolute;margin-left:205.9pt;margin-top:380.05pt;width:198pt;height:232.55pt;z-index:251680768;visibility:visible;mso-wrap-style:square;mso-width-percent:0;mso-height-percent:0;mso-wrap-distance-left:9pt;mso-wrap-distance-top:0;mso-wrap-distance-right:9pt;mso-wrap-distance-bottom:0;mso-position-horizontal:absolute;mso-position-horizontal-relative:page;mso-position-vertical:absolute;mso-position-vertical-relative:text;mso-width-percent:0;mso-height-percent:0;mso-width-relative:margin;mso-height-relative:margin;v-text-anchor:middle" o:gfxdata="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" filled="f" stroked="f" strokeweight="1pt">
+              <v:rect w14:anchorId="187EA2B8" id="Rectangle 9" o:spid="_x0000_s1033" style="position:absolute;margin-left:205.9pt;margin-top:380.05pt;width:198pt;height:232.55pt;z-index:251680768;visibility:visible;mso-wrap-style:square;mso-width-percent:0;mso-height-percent:0;mso-wrap-distance-left:9pt;mso-wrap-distance-top:0;mso-wrap-distance-right:9pt;mso-wrap-distance-bottom:0;mso-position-horizontal:absolute;mso-position-horizontal-relative:page;mso-position-vertical:absolute;mso-position-vertical-relative:text;mso-width-percent:0;mso-height-percent:0;mso-width-relative:margin;mso-height-relative:margin;v-text-anchor:middle" o:gfxdata="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" filled="f" stroked="f" strokeweight="1pt">
                 <v:textbox>
                   <w:txbxContent>
                     <w:p>
@@ -2025,18 +2037,24 @@
                           <w:color w:val="000000" w:themeColor="text1"/>
                           <w:sz w:val="44"/>
                         </w:rPr>
-                        <w:t xml:space="preserve">What is </w:t>
-                      </w:r>
-                      <w:proofErr w:type="spellStart"/>
+                        <w:t>What is SP</w:t>
+                      </w:r>
                       <w:r>
                         <w:rPr>
                           <w:b/>
                           <w:color w:val="000000" w:themeColor="text1"/>
                           <w:sz w:val="44"/>
                         </w:rPr>
-                        <w:t>SPaRC</w:t>
-                      </w:r>
-                      <w:proofErr w:type="spellEnd"/>
+                        <w:t>A</w:t>
+                      </w:r>
+                      <w:r>
+                        <w:rPr>
+                          <w:b/>
+                          <w:color w:val="000000" w:themeColor="text1"/>
+                          <w:sz w:val="44"/>
+                        </w:rPr>
+                        <w:t>RC</w:t>
+                      </w:r>
                       <w:r>
                         <w:rPr>
                           <w:b/>
@@ -2062,21 +2080,26 @@
                           <w:sz w:val="32"/>
                         </w:rPr>
                       </w:pPr>
-                      <w:proofErr w:type="spellStart"/>
                       <w:r>
                         <w:rPr>
                           <w:color w:val="000000" w:themeColor="text1"/>
                           <w:sz w:val="32"/>
                         </w:rPr>
-                        <w:t>SPaRC</w:t>
-                      </w:r>
-                      <w:proofErr w:type="spellEnd"/>
+                        <w:t>SP</w:t>
+                      </w:r>
                       <w:r>
                         <w:rPr>
                           <w:color w:val="000000" w:themeColor="text1"/>
                           <w:sz w:val="32"/>
                         </w:rPr>
-                        <w:t xml:space="preserve"> stands for Student Project and Research Committee.</w:t>
+                        <w:t>A</w:t>
+                      </w:r>
+                      <w:r>
+                        <w:rPr>
+                          <w:color w:val="000000" w:themeColor="text1"/>
+                          <w:sz w:val="32"/>
+                        </w:rPr>
+                        <w:t>RC stands for Student Project and Research Committee.</w:t>
                       </w:r>
                     </w:p>
                     <w:p>
@@ -2133,21 +2156,26 @@
                           <w:sz w:val="32"/>
                         </w:rPr>
                       </w:pPr>
-                      <w:proofErr w:type="spellStart"/>
                       <w:r>
                         <w:rPr>
                           <w:color w:val="000000" w:themeColor="text1"/>
                           <w:sz w:val="32"/>
                         </w:rPr>
-                        <w:t>SPaRC</w:t>
-                      </w:r>
-                      <w:proofErr w:type="spellEnd"/>
+                        <w:t>SP</w:t>
+                      </w:r>
                       <w:r>
                         <w:rPr>
                           <w:color w:val="000000" w:themeColor="text1"/>
                           <w:sz w:val="32"/>
                         </w:rPr>
-                        <w:t xml:space="preserve"> provides the resources and the funds for projects.</w:t>
+                        <w:t>A</w:t>
+                      </w:r>
+                      <w:r>
+                        <w:rPr>
+                          <w:color w:val="000000" w:themeColor="text1"/>
+                          <w:sz w:val="32"/>
+                        </w:rPr>
+                        <w:t>RC provides the resources and the funds for projects.</w:t>
                       </w:r>
                     </w:p>
                   </w:txbxContent>

</xml_diff>